<commit_message>
Update 08-Deployment to Cloud-Exercise.docx
</commit_message>
<xml_diff>
--- a/08-Deployment to Cloud-Exercise.docx
+++ b/08-Deployment to Cloud-Exercise.docx
@@ -359,21 +359,6 @@
           <w:shd w:fill="auto" w:val="clear"/>
         </w:rPr>
       </w:pPr>
-    </w:p>
-    <w:p>
-      <w:pPr>
-        <w:spacing w:before="0" w:after="200" w:line="276"/>
-        <w:ind w:right="0" w:left="0" w:firstLine="0"/>
-        <w:jc w:val="left"/>
-        <w:rPr>
-          <w:rFonts w:ascii="Calibri" w:hAnsi="Calibri" w:cs="Calibri" w:eastAsia="Calibri"/>
-          <w:color w:val="auto"/>
-          <w:spacing w:val="0"/>
-          <w:position w:val="0"/>
-          <w:sz w:val="22"/>
-          <w:shd w:fill="auto" w:val="clear"/>
-        </w:rPr>
-      </w:pPr>
       <w:r>
         <w:rPr>
           <w:rFonts w:ascii="Calibri" w:hAnsi="Calibri" w:cs="Calibri" w:eastAsia="Calibri"/>
@@ -385,36 +370,6 @@
         </w:rPr>
         <w:t xml:space="preserve">az container create --resource-group trackerapprggeorgi --name trackerapp --image trackerapp.azurecr.io/tracker-app-image:v1 --cpu 1 --memory 1 --registry-login-server trackerapp.azurecr.io --registry-username trackerapp --registry-password RTqB/aEjSzgewhtXiOoRORHzS51NXXmv0uSQnLPX/x+ACRB8Szcg --ip-address Public --dns-name-label trackerappdns --ports 80</w:t>
       </w:r>
-    </w:p>
-    <w:p>
-      <w:pPr>
-        <w:spacing w:before="0" w:after="200" w:line="276"/>
-        <w:ind w:right="0" w:left="0" w:firstLine="0"/>
-        <w:jc w:val="left"/>
-        <w:rPr>
-          <w:rFonts w:ascii="Calibri" w:hAnsi="Calibri" w:cs="Calibri" w:eastAsia="Calibri"/>
-          <w:color w:val="auto"/>
-          <w:spacing w:val="0"/>
-          <w:position w:val="0"/>
-          <w:sz w:val="22"/>
-          <w:shd w:fill="auto" w:val="clear"/>
-        </w:rPr>
-      </w:pPr>
-    </w:p>
-    <w:p>
-      <w:pPr>
-        <w:spacing w:before="0" w:after="200" w:line="276"/>
-        <w:ind w:right="0" w:left="0" w:firstLine="0"/>
-        <w:jc w:val="left"/>
-        <w:rPr>
-          <w:rFonts w:ascii="Calibri" w:hAnsi="Calibri" w:cs="Calibri" w:eastAsia="Calibri"/>
-          <w:color w:val="auto"/>
-          <w:spacing w:val="0"/>
-          <w:position w:val="0"/>
-          <w:sz w:val="22"/>
-          <w:shd w:fill="auto" w:val="clear"/>
-        </w:rPr>
-      </w:pPr>
     </w:p>
     <w:p>
       <w:pPr>
@@ -834,21 +789,6 @@
           <w:shd w:fill="auto" w:val="clear"/>
         </w:rPr>
       </w:pPr>
-    </w:p>
-    <w:p>
-      <w:pPr>
-        <w:spacing w:before="0" w:after="200" w:line="276"/>
-        <w:ind w:right="0" w:left="0" w:firstLine="0"/>
-        <w:jc w:val="left"/>
-        <w:rPr>
-          <w:rFonts w:ascii="Calibri" w:hAnsi="Calibri" w:cs="Calibri" w:eastAsia="Calibri"/>
-          <w:color w:val="auto"/>
-          <w:spacing w:val="0"/>
-          <w:position w:val="0"/>
-          <w:sz w:val="22"/>
-          <w:shd w:fill="auto" w:val="clear"/>
-        </w:rPr>
-      </w:pPr>
       <w:r>
         <w:rPr>
           <w:rFonts w:ascii="Calibri" w:hAnsi="Calibri" w:cs="Calibri" w:eastAsia="Calibri"/>
@@ -1666,6 +1606,21 @@
         </w:rPr>
         <w:t xml:space="preserve">            storage_account_name: taskboardstorageacc</w:t>
       </w:r>
+    </w:p>
+    <w:p>
+      <w:pPr>
+        <w:spacing w:before="0" w:after="200" w:line="276"/>
+        <w:ind w:right="0" w:left="0" w:firstLine="0"/>
+        <w:jc w:val="left"/>
+        <w:rPr>
+          <w:rFonts w:ascii="Calibri" w:hAnsi="Calibri" w:cs="Calibri" w:eastAsia="Calibri"/>
+          <w:color w:val="auto"/>
+          <w:spacing w:val="0"/>
+          <w:position w:val="0"/>
+          <w:sz w:val="22"/>
+          <w:shd w:fill="auto" w:val="clear"/>
+        </w:rPr>
+      </w:pPr>
     </w:p>
     <w:p>
       <w:pPr>
@@ -2337,66 +2292,33 @@
           <w:sz w:val="22"/>
           <w:shd w:fill="auto" w:val="clear"/>
         </w:rPr>
-        <w:t xml:space="preserve">az acr create --resource-group </w:t>
-      </w:r>
-      <w:r>
-        <w:rPr>
-          <w:rFonts w:ascii="Calibri" w:hAnsi="Calibri" w:cs="Calibri" w:eastAsia="Calibri"/>
-          <w:color w:val="auto"/>
-          <w:spacing w:val="0"/>
-          <w:position w:val="0"/>
-          <w:sz w:val="22"/>
-          <w:shd w:fill="auto" w:val="clear"/>
-        </w:rPr>
-        <w:t xml:space="preserve">posiorg </w:t>
-      </w:r>
-      <w:r>
-        <w:rPr>
-          <w:rFonts w:ascii="Calibri" w:hAnsi="Calibri" w:cs="Calibri" w:eastAsia="Calibri"/>
-          <w:color w:val="auto"/>
-          <w:spacing w:val="0"/>
-          <w:position w:val="0"/>
-          <w:sz w:val="22"/>
-          <w:shd w:fill="auto" w:val="clear"/>
-        </w:rPr>
-        <w:t xml:space="preserve">--name posioapp --sku Basic</w:t>
-      </w:r>
-    </w:p>
-    <w:p>
-      <w:pPr>
-        <w:spacing w:before="0" w:after="200" w:line="276"/>
-        <w:ind w:right="0" w:left="0" w:firstLine="0"/>
-        <w:jc w:val="left"/>
-        <w:rPr>
-          <w:rFonts w:ascii="Calibri" w:hAnsi="Calibri" w:cs="Calibri" w:eastAsia="Calibri"/>
-          <w:color w:val="auto"/>
-          <w:spacing w:val="0"/>
-          <w:position w:val="0"/>
-          <w:sz w:val="22"/>
-          <w:shd w:fill="auto" w:val="clear"/>
-        </w:rPr>
-      </w:pPr>
-      <w:r>
-        <w:rPr>
-          <w:rFonts w:ascii="Calibri" w:hAnsi="Calibri" w:cs="Calibri" w:eastAsia="Calibri"/>
-          <w:color w:val="auto"/>
-          <w:spacing w:val="0"/>
-          <w:position w:val="0"/>
-          <w:sz w:val="22"/>
-          <w:shd w:fill="auto" w:val="clear"/>
-        </w:rPr>
-        <w:t xml:space="preserve">az acr login --name </w:t>
-      </w:r>
-      <w:r>
-        <w:rPr>
-          <w:rFonts w:ascii="Calibri" w:hAnsi="Calibri" w:cs="Calibri" w:eastAsia="Calibri"/>
-          <w:color w:val="auto"/>
-          <w:spacing w:val="0"/>
-          <w:position w:val="0"/>
-          <w:sz w:val="22"/>
-          <w:shd w:fill="auto" w:val="clear"/>
-        </w:rPr>
-        <w:t xml:space="preserve">posioapp </w:t>
+        <w:t xml:space="preserve">az acr create --resource-group posiorg --name posioapp --sku Basic</w:t>
+      </w:r>
+    </w:p>
+    <w:p>
+      <w:pPr>
+        <w:spacing w:before="0" w:after="200" w:line="276"/>
+        <w:ind w:right="0" w:left="0" w:firstLine="0"/>
+        <w:jc w:val="left"/>
+        <w:rPr>
+          <w:rFonts w:ascii="Calibri" w:hAnsi="Calibri" w:cs="Calibri" w:eastAsia="Calibri"/>
+          <w:color w:val="auto"/>
+          <w:spacing w:val="0"/>
+          <w:position w:val="0"/>
+          <w:sz w:val="22"/>
+          <w:shd w:fill="auto" w:val="clear"/>
+        </w:rPr>
+      </w:pPr>
+      <w:r>
+        <w:rPr>
+          <w:rFonts w:ascii="Calibri" w:hAnsi="Calibri" w:cs="Calibri" w:eastAsia="Calibri"/>
+          <w:color w:val="auto"/>
+          <w:spacing w:val="0"/>
+          <w:position w:val="0"/>
+          <w:sz w:val="22"/>
+          <w:shd w:fill="auto" w:val="clear"/>
+        </w:rPr>
+        <w:t xml:space="preserve">az acr login --name posioapp </w:t>
       </w:r>
     </w:p>
     <w:p>
@@ -2500,55 +2422,33 @@
           <w:sz w:val="22"/>
           <w:shd w:fill="auto" w:val="clear"/>
         </w:rPr>
-        <w:t xml:space="preserve">docker context create aci </w:t>
-      </w:r>
-      <w:r>
-        <w:rPr>
-          <w:rFonts w:ascii="Calibri" w:hAnsi="Calibri" w:cs="Calibri" w:eastAsia="Calibri"/>
-          <w:color w:val="auto"/>
-          <w:spacing w:val="0"/>
-          <w:position w:val="0"/>
-          <w:sz w:val="22"/>
-          <w:shd w:fill="auto" w:val="clear"/>
-        </w:rPr>
-        <w:t xml:space="preserve">posiocontext</w:t>
-      </w:r>
-    </w:p>
-    <w:p>
-      <w:pPr>
-        <w:spacing w:before="0" w:after="200" w:line="276"/>
-        <w:ind w:right="0" w:left="0" w:firstLine="0"/>
-        <w:jc w:val="left"/>
-        <w:rPr>
-          <w:rFonts w:ascii="Calibri" w:hAnsi="Calibri" w:cs="Calibri" w:eastAsia="Calibri"/>
-          <w:color w:val="auto"/>
-          <w:spacing w:val="0"/>
-          <w:position w:val="0"/>
-          <w:sz w:val="22"/>
-          <w:shd w:fill="auto" w:val="clear"/>
-        </w:rPr>
-      </w:pPr>
-      <w:r>
-        <w:rPr>
-          <w:rFonts w:ascii="Calibri" w:hAnsi="Calibri" w:cs="Calibri" w:eastAsia="Calibri"/>
-          <w:color w:val="auto"/>
-          <w:spacing w:val="0"/>
-          <w:position w:val="0"/>
-          <w:sz w:val="22"/>
-          <w:shd w:fill="auto" w:val="clear"/>
-        </w:rPr>
-        <w:t xml:space="preserve">docker context use </w:t>
-      </w:r>
-      <w:r>
-        <w:rPr>
-          <w:rFonts w:ascii="Calibri" w:hAnsi="Calibri" w:cs="Calibri" w:eastAsia="Calibri"/>
-          <w:color w:val="auto"/>
-          <w:spacing w:val="0"/>
-          <w:position w:val="0"/>
-          <w:sz w:val="22"/>
-          <w:shd w:fill="auto" w:val="clear"/>
-        </w:rPr>
-        <w:t xml:space="preserve">posiocontext</w:t>
+        <w:t xml:space="preserve">docker context create aci posiocontext</w:t>
+      </w:r>
+    </w:p>
+    <w:p>
+      <w:pPr>
+        <w:spacing w:before="0" w:after="200" w:line="276"/>
+        <w:ind w:right="0" w:left="0" w:firstLine="0"/>
+        <w:jc w:val="left"/>
+        <w:rPr>
+          <w:rFonts w:ascii="Calibri" w:hAnsi="Calibri" w:cs="Calibri" w:eastAsia="Calibri"/>
+          <w:color w:val="auto"/>
+          <w:spacing w:val="0"/>
+          <w:position w:val="0"/>
+          <w:sz w:val="22"/>
+          <w:shd w:fill="auto" w:val="clear"/>
+        </w:rPr>
+      </w:pPr>
+      <w:r>
+        <w:rPr>
+          <w:rFonts w:ascii="Calibri" w:hAnsi="Calibri" w:cs="Calibri" w:eastAsia="Calibri"/>
+          <w:color w:val="auto"/>
+          <w:spacing w:val="0"/>
+          <w:position w:val="0"/>
+          <w:sz w:val="22"/>
+          <w:shd w:fill="auto" w:val="clear"/>
+        </w:rPr>
+        <w:t xml:space="preserve">docker context use posiocontext</w:t>
       </w:r>
     </w:p>
     <w:p>
@@ -2600,18 +2500,7 @@
           <w:sz w:val="22"/>
           <w:shd w:fill="auto" w:val="clear"/>
         </w:rPr>
-        <w:t xml:space="preserve">az group delete --name </w:t>
-      </w:r>
-      <w:r>
-        <w:rPr>
-          <w:rFonts w:ascii="Calibri" w:hAnsi="Calibri" w:cs="Calibri" w:eastAsia="Calibri"/>
-          <w:color w:val="auto"/>
-          <w:spacing w:val="0"/>
-          <w:position w:val="0"/>
-          <w:sz w:val="22"/>
-          <w:shd w:fill="auto" w:val="clear"/>
-        </w:rPr>
-        <w:t xml:space="preserve">posiorg</w:t>
+        <w:t xml:space="preserve">az group delete --name posiorg</w:t>
       </w:r>
     </w:p>
     <w:p>

</xml_diff>